<commit_message>
Part 3 part 2
</commit_message>
<xml_diff>
--- a/UAT_TestCases/Test Case Template.docx
+++ b/UAT_TestCases/Test Case Template.docx
@@ -124,7 +124,21 @@
               <w:rPr>
                 <w:b w:val="0"/>
               </w:rPr>
-              <w:t>Amazon contains Links in it’s Navbar to take you to certain parts of the website. Test this feature works</w:t>
+              <w:t xml:space="preserve">Amazon contains Links in </w:t>
+            </w:r>
+            <w:proofErr w:type="spellStart"/>
+            <w:r>
+              <w:rPr>
+                <w:b w:val="0"/>
+              </w:rPr>
+              <w:t>it’s</w:t>
+            </w:r>
+            <w:proofErr w:type="spellEnd"/>
+            <w:r>
+              <w:rPr>
+                <w:b w:val="0"/>
+              </w:rPr>
+              <w:t xml:space="preserve"> Navbar to take you to certain parts of the website. Test this feature works</w:t>
             </w:r>
           </w:p>
           <w:p/>
@@ -436,627 +450,6 @@
           <w:p>
             <w:pPr>
               <w:cnfStyle w:val="000000100000" w:firstRow="0" w:lastRow="0" w:firstColumn="0" w:lastColumn="0" w:oddVBand="0" w:evenVBand="0" w:oddHBand="1" w:evenHBand="0" w:firstRowFirstColumn="0" w:firstRowLastColumn="0" w:lastRowFirstColumn="0" w:lastRowLastColumn="0"/>
-            </w:pPr>
-          </w:p>
-        </w:tc>
-      </w:tr>
-      <w:tr>
-        <w:tc>
-          <w:tcPr>
-            <w:cnfStyle w:val="001000000000" w:firstRow="0" w:lastRow="0" w:firstColumn="1" w:lastColumn="0" w:oddVBand="0" w:evenVBand="0" w:oddHBand="0" w:evenHBand="0" w:firstRowFirstColumn="0" w:firstRowLastColumn="0" w:lastRowFirstColumn="0" w:lastRowLastColumn="0"/>
-            <w:tcW w:w="713" w:type="dxa"/>
-          </w:tcPr>
-          <w:p/>
-        </w:tc>
-        <w:tc>
-          <w:tcPr>
-            <w:tcW w:w="4385" w:type="dxa"/>
-            <w:gridSpan w:val="2"/>
-          </w:tcPr>
-          <w:p>
-            <w:pPr>
-              <w:cnfStyle w:val="000000000000" w:firstRow="0" w:lastRow="0" w:firstColumn="0" w:lastColumn="0" w:oddVBand="0" w:evenVBand="0" w:oddHBand="0" w:evenHBand="0" w:firstRowFirstColumn="0" w:firstRowLastColumn="0" w:lastRowFirstColumn="0" w:lastRowLastColumn="0"/>
-            </w:pPr>
-          </w:p>
-        </w:tc>
-        <w:tc>
-          <w:tcPr>
-            <w:tcW w:w="5083" w:type="dxa"/>
-          </w:tcPr>
-          <w:p>
-            <w:pPr>
-              <w:cnfStyle w:val="000000000000" w:firstRow="0" w:lastRow="0" w:firstColumn="0" w:lastColumn="0" w:oddVBand="0" w:evenVBand="0" w:oddHBand="0" w:evenHBand="0" w:firstRowFirstColumn="0" w:firstRowLastColumn="0" w:lastRowFirstColumn="0" w:lastRowLastColumn="0"/>
-            </w:pPr>
-          </w:p>
-        </w:tc>
-        <w:tc>
-          <w:tcPr>
-            <w:tcW w:w="3767" w:type="dxa"/>
-          </w:tcPr>
-          <w:p>
-            <w:pPr>
-              <w:cnfStyle w:val="000000000000" w:firstRow="0" w:lastRow="0" w:firstColumn="0" w:lastColumn="0" w:oddVBand="0" w:evenVBand="0" w:oddHBand="0" w:evenHBand="0" w:firstRowFirstColumn="0" w:firstRowLastColumn="0" w:lastRowFirstColumn="0" w:lastRowLastColumn="0"/>
-            </w:pPr>
-          </w:p>
-        </w:tc>
-      </w:tr>
-      <w:tr>
-        <w:trPr>
-          <w:cnfStyle w:val="000000100000" w:firstRow="0" w:lastRow="0" w:firstColumn="0" w:lastColumn="0" w:oddVBand="0" w:evenVBand="0" w:oddHBand="1" w:evenHBand="0" w:firstRowFirstColumn="0" w:firstRowLastColumn="0" w:lastRowFirstColumn="0" w:lastRowLastColumn="0"/>
-        </w:trPr>
-        <w:tc>
-          <w:tcPr>
-            <w:cnfStyle w:val="001000000000" w:firstRow="0" w:lastRow="0" w:firstColumn="1" w:lastColumn="0" w:oddVBand="0" w:evenVBand="0" w:oddHBand="0" w:evenHBand="0" w:firstRowFirstColumn="0" w:firstRowLastColumn="0" w:lastRowFirstColumn="0" w:lastRowLastColumn="0"/>
-            <w:tcW w:w="713" w:type="dxa"/>
-          </w:tcPr>
-          <w:p/>
-        </w:tc>
-        <w:tc>
-          <w:tcPr>
-            <w:tcW w:w="4385" w:type="dxa"/>
-            <w:gridSpan w:val="2"/>
-          </w:tcPr>
-          <w:p>
-            <w:pPr>
-              <w:cnfStyle w:val="000000100000" w:firstRow="0" w:lastRow="0" w:firstColumn="0" w:lastColumn="0" w:oddVBand="0" w:evenVBand="0" w:oddHBand="1" w:evenHBand="0" w:firstRowFirstColumn="0" w:firstRowLastColumn="0" w:lastRowFirstColumn="0" w:lastRowLastColumn="0"/>
-            </w:pPr>
-          </w:p>
-        </w:tc>
-        <w:tc>
-          <w:tcPr>
-            <w:tcW w:w="5083" w:type="dxa"/>
-          </w:tcPr>
-          <w:p>
-            <w:pPr>
-              <w:cnfStyle w:val="000000100000" w:firstRow="0" w:lastRow="0" w:firstColumn="0" w:lastColumn="0" w:oddVBand="0" w:evenVBand="0" w:oddHBand="1" w:evenHBand="0" w:firstRowFirstColumn="0" w:firstRowLastColumn="0" w:lastRowFirstColumn="0" w:lastRowLastColumn="0"/>
-            </w:pPr>
-          </w:p>
-        </w:tc>
-        <w:tc>
-          <w:tcPr>
-            <w:tcW w:w="3767" w:type="dxa"/>
-          </w:tcPr>
-          <w:p>
-            <w:pPr>
-              <w:cnfStyle w:val="000000100000" w:firstRow="0" w:lastRow="0" w:firstColumn="0" w:lastColumn="0" w:oddVBand="0" w:evenVBand="0" w:oddHBand="1" w:evenHBand="0" w:firstRowFirstColumn="0" w:firstRowLastColumn="0" w:lastRowFirstColumn="0" w:lastRowLastColumn="0"/>
-            </w:pPr>
-          </w:p>
-        </w:tc>
-      </w:tr>
-      <w:tr>
-        <w:tc>
-          <w:tcPr>
-            <w:cnfStyle w:val="001000000000" w:firstRow="0" w:lastRow="0" w:firstColumn="1" w:lastColumn="0" w:oddVBand="0" w:evenVBand="0" w:oddHBand="0" w:evenHBand="0" w:firstRowFirstColumn="0" w:firstRowLastColumn="0" w:lastRowFirstColumn="0" w:lastRowLastColumn="0"/>
-            <w:tcW w:w="713" w:type="dxa"/>
-          </w:tcPr>
-          <w:p/>
-        </w:tc>
-        <w:tc>
-          <w:tcPr>
-            <w:tcW w:w="4385" w:type="dxa"/>
-            <w:gridSpan w:val="2"/>
-          </w:tcPr>
-          <w:p>
-            <w:pPr>
-              <w:cnfStyle w:val="000000000000" w:firstRow="0" w:lastRow="0" w:firstColumn="0" w:lastColumn="0" w:oddVBand="0" w:evenVBand="0" w:oddHBand="0" w:evenHBand="0" w:firstRowFirstColumn="0" w:firstRowLastColumn="0" w:lastRowFirstColumn="0" w:lastRowLastColumn="0"/>
-            </w:pPr>
-          </w:p>
-        </w:tc>
-        <w:tc>
-          <w:tcPr>
-            <w:tcW w:w="5083" w:type="dxa"/>
-          </w:tcPr>
-          <w:p>
-            <w:pPr>
-              <w:cnfStyle w:val="000000000000" w:firstRow="0" w:lastRow="0" w:firstColumn="0" w:lastColumn="0" w:oddVBand="0" w:evenVBand="0" w:oddHBand="0" w:evenHBand="0" w:firstRowFirstColumn="0" w:firstRowLastColumn="0" w:lastRowFirstColumn="0" w:lastRowLastColumn="0"/>
-            </w:pPr>
-          </w:p>
-        </w:tc>
-        <w:tc>
-          <w:tcPr>
-            <w:tcW w:w="3767" w:type="dxa"/>
-          </w:tcPr>
-          <w:p>
-            <w:pPr>
-              <w:cnfStyle w:val="000000000000" w:firstRow="0" w:lastRow="0" w:firstColumn="0" w:lastColumn="0" w:oddVBand="0" w:evenVBand="0" w:oddHBand="0" w:evenHBand="0" w:firstRowFirstColumn="0" w:firstRowLastColumn="0" w:lastRowFirstColumn="0" w:lastRowLastColumn="0"/>
-            </w:pPr>
-          </w:p>
-        </w:tc>
-      </w:tr>
-      <w:tr>
-        <w:trPr>
-          <w:cnfStyle w:val="000000100000" w:firstRow="0" w:lastRow="0" w:firstColumn="0" w:lastColumn="0" w:oddVBand="0" w:evenVBand="0" w:oddHBand="1" w:evenHBand="0" w:firstRowFirstColumn="0" w:firstRowLastColumn="0" w:lastRowFirstColumn="0" w:lastRowLastColumn="0"/>
-        </w:trPr>
-        <w:tc>
-          <w:tcPr>
-            <w:cnfStyle w:val="001000000000" w:firstRow="0" w:lastRow="0" w:firstColumn="1" w:lastColumn="0" w:oddVBand="0" w:evenVBand="0" w:oddHBand="0" w:evenHBand="0" w:firstRowFirstColumn="0" w:firstRowLastColumn="0" w:lastRowFirstColumn="0" w:lastRowLastColumn="0"/>
-            <w:tcW w:w="713" w:type="dxa"/>
-          </w:tcPr>
-          <w:p/>
-        </w:tc>
-        <w:tc>
-          <w:tcPr>
-            <w:tcW w:w="4385" w:type="dxa"/>
-            <w:gridSpan w:val="2"/>
-          </w:tcPr>
-          <w:p>
-            <w:pPr>
-              <w:cnfStyle w:val="000000100000" w:firstRow="0" w:lastRow="0" w:firstColumn="0" w:lastColumn="0" w:oddVBand="0" w:evenVBand="0" w:oddHBand="1" w:evenHBand="0" w:firstRowFirstColumn="0" w:firstRowLastColumn="0" w:lastRowFirstColumn="0" w:lastRowLastColumn="0"/>
-            </w:pPr>
-          </w:p>
-        </w:tc>
-        <w:tc>
-          <w:tcPr>
-            <w:tcW w:w="5083" w:type="dxa"/>
-          </w:tcPr>
-          <w:p>
-            <w:pPr>
-              <w:cnfStyle w:val="000000100000" w:firstRow="0" w:lastRow="0" w:firstColumn="0" w:lastColumn="0" w:oddVBand="0" w:evenVBand="0" w:oddHBand="1" w:evenHBand="0" w:firstRowFirstColumn="0" w:firstRowLastColumn="0" w:lastRowFirstColumn="0" w:lastRowLastColumn="0"/>
-            </w:pPr>
-          </w:p>
-        </w:tc>
-        <w:tc>
-          <w:tcPr>
-            <w:tcW w:w="3767" w:type="dxa"/>
-          </w:tcPr>
-          <w:p>
-            <w:pPr>
-              <w:cnfStyle w:val="000000100000" w:firstRow="0" w:lastRow="0" w:firstColumn="0" w:lastColumn="0" w:oddVBand="0" w:evenVBand="0" w:oddHBand="1" w:evenHBand="0" w:firstRowFirstColumn="0" w:firstRowLastColumn="0" w:lastRowFirstColumn="0" w:lastRowLastColumn="0"/>
-            </w:pPr>
-          </w:p>
-        </w:tc>
-      </w:tr>
-      <w:tr>
-        <w:tc>
-          <w:tcPr>
-            <w:cnfStyle w:val="001000000000" w:firstRow="0" w:lastRow="0" w:firstColumn="1" w:lastColumn="0" w:oddVBand="0" w:evenVBand="0" w:oddHBand="0" w:evenHBand="0" w:firstRowFirstColumn="0" w:firstRowLastColumn="0" w:lastRowFirstColumn="0" w:lastRowLastColumn="0"/>
-            <w:tcW w:w="713" w:type="dxa"/>
-          </w:tcPr>
-          <w:p/>
-        </w:tc>
-        <w:tc>
-          <w:tcPr>
-            <w:tcW w:w="4385" w:type="dxa"/>
-            <w:gridSpan w:val="2"/>
-          </w:tcPr>
-          <w:p>
-            <w:pPr>
-              <w:cnfStyle w:val="000000000000" w:firstRow="0" w:lastRow="0" w:firstColumn="0" w:lastColumn="0" w:oddVBand="0" w:evenVBand="0" w:oddHBand="0" w:evenHBand="0" w:firstRowFirstColumn="0" w:firstRowLastColumn="0" w:lastRowFirstColumn="0" w:lastRowLastColumn="0"/>
-            </w:pPr>
-          </w:p>
-        </w:tc>
-        <w:tc>
-          <w:tcPr>
-            <w:tcW w:w="5083" w:type="dxa"/>
-          </w:tcPr>
-          <w:p>
-            <w:pPr>
-              <w:cnfStyle w:val="000000000000" w:firstRow="0" w:lastRow="0" w:firstColumn="0" w:lastColumn="0" w:oddVBand="0" w:evenVBand="0" w:oddHBand="0" w:evenHBand="0" w:firstRowFirstColumn="0" w:firstRowLastColumn="0" w:lastRowFirstColumn="0" w:lastRowLastColumn="0"/>
-            </w:pPr>
-          </w:p>
-        </w:tc>
-        <w:tc>
-          <w:tcPr>
-            <w:tcW w:w="3767" w:type="dxa"/>
-          </w:tcPr>
-          <w:p>
-            <w:pPr>
-              <w:cnfStyle w:val="000000000000" w:firstRow="0" w:lastRow="0" w:firstColumn="0" w:lastColumn="0" w:oddVBand="0" w:evenVBand="0" w:oddHBand="0" w:evenHBand="0" w:firstRowFirstColumn="0" w:firstRowLastColumn="0" w:lastRowFirstColumn="0" w:lastRowLastColumn="0"/>
-            </w:pPr>
-          </w:p>
-        </w:tc>
-      </w:tr>
-      <w:tr>
-        <w:trPr>
-          <w:cnfStyle w:val="000000100000" w:firstRow="0" w:lastRow="0" w:firstColumn="0" w:lastColumn="0" w:oddVBand="0" w:evenVBand="0" w:oddHBand="1" w:evenHBand="0" w:firstRowFirstColumn="0" w:firstRowLastColumn="0" w:lastRowFirstColumn="0" w:lastRowLastColumn="0"/>
-        </w:trPr>
-        <w:tc>
-          <w:tcPr>
-            <w:cnfStyle w:val="001000000000" w:firstRow="0" w:lastRow="0" w:firstColumn="1" w:lastColumn="0" w:oddVBand="0" w:evenVBand="0" w:oddHBand="0" w:evenHBand="0" w:firstRowFirstColumn="0" w:firstRowLastColumn="0" w:lastRowFirstColumn="0" w:lastRowLastColumn="0"/>
-            <w:tcW w:w="713" w:type="dxa"/>
-          </w:tcPr>
-          <w:p/>
-        </w:tc>
-        <w:tc>
-          <w:tcPr>
-            <w:tcW w:w="4385" w:type="dxa"/>
-            <w:gridSpan w:val="2"/>
-          </w:tcPr>
-          <w:p>
-            <w:pPr>
-              <w:cnfStyle w:val="000000100000" w:firstRow="0" w:lastRow="0" w:firstColumn="0" w:lastColumn="0" w:oddVBand="0" w:evenVBand="0" w:oddHBand="1" w:evenHBand="0" w:firstRowFirstColumn="0" w:firstRowLastColumn="0" w:lastRowFirstColumn="0" w:lastRowLastColumn="0"/>
-            </w:pPr>
-          </w:p>
-        </w:tc>
-        <w:tc>
-          <w:tcPr>
-            <w:tcW w:w="5083" w:type="dxa"/>
-          </w:tcPr>
-          <w:p>
-            <w:pPr>
-              <w:cnfStyle w:val="000000100000" w:firstRow="0" w:lastRow="0" w:firstColumn="0" w:lastColumn="0" w:oddVBand="0" w:evenVBand="0" w:oddHBand="1" w:evenHBand="0" w:firstRowFirstColumn="0" w:firstRowLastColumn="0" w:lastRowFirstColumn="0" w:lastRowLastColumn="0"/>
-            </w:pPr>
-          </w:p>
-        </w:tc>
-        <w:tc>
-          <w:tcPr>
-            <w:tcW w:w="3767" w:type="dxa"/>
-          </w:tcPr>
-          <w:p>
-            <w:pPr>
-              <w:cnfStyle w:val="000000100000" w:firstRow="0" w:lastRow="0" w:firstColumn="0" w:lastColumn="0" w:oddVBand="0" w:evenVBand="0" w:oddHBand="1" w:evenHBand="0" w:firstRowFirstColumn="0" w:firstRowLastColumn="0" w:lastRowFirstColumn="0" w:lastRowLastColumn="0"/>
-            </w:pPr>
-          </w:p>
-        </w:tc>
-      </w:tr>
-      <w:tr>
-        <w:tc>
-          <w:tcPr>
-            <w:cnfStyle w:val="001000000000" w:firstRow="0" w:lastRow="0" w:firstColumn="1" w:lastColumn="0" w:oddVBand="0" w:evenVBand="0" w:oddHBand="0" w:evenHBand="0" w:firstRowFirstColumn="0" w:firstRowLastColumn="0" w:lastRowFirstColumn="0" w:lastRowLastColumn="0"/>
-            <w:tcW w:w="713" w:type="dxa"/>
-          </w:tcPr>
-          <w:p/>
-        </w:tc>
-        <w:tc>
-          <w:tcPr>
-            <w:tcW w:w="4385" w:type="dxa"/>
-            <w:gridSpan w:val="2"/>
-          </w:tcPr>
-          <w:p>
-            <w:pPr>
-              <w:cnfStyle w:val="000000000000" w:firstRow="0" w:lastRow="0" w:firstColumn="0" w:lastColumn="0" w:oddVBand="0" w:evenVBand="0" w:oddHBand="0" w:evenHBand="0" w:firstRowFirstColumn="0" w:firstRowLastColumn="0" w:lastRowFirstColumn="0" w:lastRowLastColumn="0"/>
-            </w:pPr>
-          </w:p>
-        </w:tc>
-        <w:tc>
-          <w:tcPr>
-            <w:tcW w:w="5083" w:type="dxa"/>
-          </w:tcPr>
-          <w:p>
-            <w:pPr>
-              <w:cnfStyle w:val="000000000000" w:firstRow="0" w:lastRow="0" w:firstColumn="0" w:lastColumn="0" w:oddVBand="0" w:evenVBand="0" w:oddHBand="0" w:evenHBand="0" w:firstRowFirstColumn="0" w:firstRowLastColumn="0" w:lastRowFirstColumn="0" w:lastRowLastColumn="0"/>
-            </w:pPr>
-          </w:p>
-        </w:tc>
-        <w:tc>
-          <w:tcPr>
-            <w:tcW w:w="3767" w:type="dxa"/>
-          </w:tcPr>
-          <w:p>
-            <w:pPr>
-              <w:cnfStyle w:val="000000000000" w:firstRow="0" w:lastRow="0" w:firstColumn="0" w:lastColumn="0" w:oddVBand="0" w:evenVBand="0" w:oddHBand="0" w:evenHBand="0" w:firstRowFirstColumn="0" w:firstRowLastColumn="0" w:lastRowFirstColumn="0" w:lastRowLastColumn="0"/>
-            </w:pPr>
-          </w:p>
-        </w:tc>
-      </w:tr>
-      <w:tr>
-        <w:trPr>
-          <w:cnfStyle w:val="000000100000" w:firstRow="0" w:lastRow="0" w:firstColumn="0" w:lastColumn="0" w:oddVBand="0" w:evenVBand="0" w:oddHBand="1" w:evenHBand="0" w:firstRowFirstColumn="0" w:firstRowLastColumn="0" w:lastRowFirstColumn="0" w:lastRowLastColumn="0"/>
-        </w:trPr>
-        <w:tc>
-          <w:tcPr>
-            <w:cnfStyle w:val="001000000000" w:firstRow="0" w:lastRow="0" w:firstColumn="1" w:lastColumn="0" w:oddVBand="0" w:evenVBand="0" w:oddHBand="0" w:evenHBand="0" w:firstRowFirstColumn="0" w:firstRowLastColumn="0" w:lastRowFirstColumn="0" w:lastRowLastColumn="0"/>
-            <w:tcW w:w="713" w:type="dxa"/>
-          </w:tcPr>
-          <w:p/>
-        </w:tc>
-        <w:tc>
-          <w:tcPr>
-            <w:tcW w:w="4385" w:type="dxa"/>
-            <w:gridSpan w:val="2"/>
-          </w:tcPr>
-          <w:p>
-            <w:pPr>
-              <w:cnfStyle w:val="000000100000" w:firstRow="0" w:lastRow="0" w:firstColumn="0" w:lastColumn="0" w:oddVBand="0" w:evenVBand="0" w:oddHBand="1" w:evenHBand="0" w:firstRowFirstColumn="0" w:firstRowLastColumn="0" w:lastRowFirstColumn="0" w:lastRowLastColumn="0"/>
-            </w:pPr>
-          </w:p>
-        </w:tc>
-        <w:tc>
-          <w:tcPr>
-            <w:tcW w:w="5083" w:type="dxa"/>
-          </w:tcPr>
-          <w:p>
-            <w:pPr>
-              <w:cnfStyle w:val="000000100000" w:firstRow="0" w:lastRow="0" w:firstColumn="0" w:lastColumn="0" w:oddVBand="0" w:evenVBand="0" w:oddHBand="1" w:evenHBand="0" w:firstRowFirstColumn="0" w:firstRowLastColumn="0" w:lastRowFirstColumn="0" w:lastRowLastColumn="0"/>
-            </w:pPr>
-          </w:p>
-        </w:tc>
-        <w:tc>
-          <w:tcPr>
-            <w:tcW w:w="3767" w:type="dxa"/>
-          </w:tcPr>
-          <w:p>
-            <w:pPr>
-              <w:cnfStyle w:val="000000100000" w:firstRow="0" w:lastRow="0" w:firstColumn="0" w:lastColumn="0" w:oddVBand="0" w:evenVBand="0" w:oddHBand="1" w:evenHBand="0" w:firstRowFirstColumn="0" w:firstRowLastColumn="0" w:lastRowFirstColumn="0" w:lastRowLastColumn="0"/>
-            </w:pPr>
-          </w:p>
-        </w:tc>
-      </w:tr>
-      <w:tr>
-        <w:tc>
-          <w:tcPr>
-            <w:cnfStyle w:val="001000000000" w:firstRow="0" w:lastRow="0" w:firstColumn="1" w:lastColumn="0" w:oddVBand="0" w:evenVBand="0" w:oddHBand="0" w:evenHBand="0" w:firstRowFirstColumn="0" w:firstRowLastColumn="0" w:lastRowFirstColumn="0" w:lastRowLastColumn="0"/>
-            <w:tcW w:w="713" w:type="dxa"/>
-          </w:tcPr>
-          <w:p/>
-        </w:tc>
-        <w:tc>
-          <w:tcPr>
-            <w:tcW w:w="4385" w:type="dxa"/>
-            <w:gridSpan w:val="2"/>
-          </w:tcPr>
-          <w:p>
-            <w:pPr>
-              <w:cnfStyle w:val="000000000000" w:firstRow="0" w:lastRow="0" w:firstColumn="0" w:lastColumn="0" w:oddVBand="0" w:evenVBand="0" w:oddHBand="0" w:evenHBand="0" w:firstRowFirstColumn="0" w:firstRowLastColumn="0" w:lastRowFirstColumn="0" w:lastRowLastColumn="0"/>
-            </w:pPr>
-          </w:p>
-        </w:tc>
-        <w:tc>
-          <w:tcPr>
-            <w:tcW w:w="5083" w:type="dxa"/>
-          </w:tcPr>
-          <w:p>
-            <w:pPr>
-              <w:cnfStyle w:val="000000000000" w:firstRow="0" w:lastRow="0" w:firstColumn="0" w:lastColumn="0" w:oddVBand="0" w:evenVBand="0" w:oddHBand="0" w:evenHBand="0" w:firstRowFirstColumn="0" w:firstRowLastColumn="0" w:lastRowFirstColumn="0" w:lastRowLastColumn="0"/>
-            </w:pPr>
-          </w:p>
-        </w:tc>
-        <w:tc>
-          <w:tcPr>
-            <w:tcW w:w="3767" w:type="dxa"/>
-          </w:tcPr>
-          <w:p>
-            <w:pPr>
-              <w:cnfStyle w:val="000000000000" w:firstRow="0" w:lastRow="0" w:firstColumn="0" w:lastColumn="0" w:oddVBand="0" w:evenVBand="0" w:oddHBand="0" w:evenHBand="0" w:firstRowFirstColumn="0" w:firstRowLastColumn="0" w:lastRowFirstColumn="0" w:lastRowLastColumn="0"/>
-            </w:pPr>
-          </w:p>
-        </w:tc>
-      </w:tr>
-      <w:tr>
-        <w:trPr>
-          <w:cnfStyle w:val="000000100000" w:firstRow="0" w:lastRow="0" w:firstColumn="0" w:lastColumn="0" w:oddVBand="0" w:evenVBand="0" w:oddHBand="1" w:evenHBand="0" w:firstRowFirstColumn="0" w:firstRowLastColumn="0" w:lastRowFirstColumn="0" w:lastRowLastColumn="0"/>
-        </w:trPr>
-        <w:tc>
-          <w:tcPr>
-            <w:cnfStyle w:val="001000000000" w:firstRow="0" w:lastRow="0" w:firstColumn="1" w:lastColumn="0" w:oddVBand="0" w:evenVBand="0" w:oddHBand="0" w:evenHBand="0" w:firstRowFirstColumn="0" w:firstRowLastColumn="0" w:lastRowFirstColumn="0" w:lastRowLastColumn="0"/>
-            <w:tcW w:w="713" w:type="dxa"/>
-          </w:tcPr>
-          <w:p/>
-        </w:tc>
-        <w:tc>
-          <w:tcPr>
-            <w:tcW w:w="4385" w:type="dxa"/>
-            <w:gridSpan w:val="2"/>
-          </w:tcPr>
-          <w:p>
-            <w:pPr>
-              <w:cnfStyle w:val="000000100000" w:firstRow="0" w:lastRow="0" w:firstColumn="0" w:lastColumn="0" w:oddVBand="0" w:evenVBand="0" w:oddHBand="1" w:evenHBand="0" w:firstRowFirstColumn="0" w:firstRowLastColumn="0" w:lastRowFirstColumn="0" w:lastRowLastColumn="0"/>
-            </w:pPr>
-          </w:p>
-        </w:tc>
-        <w:tc>
-          <w:tcPr>
-            <w:tcW w:w="5083" w:type="dxa"/>
-          </w:tcPr>
-          <w:p>
-            <w:pPr>
-              <w:cnfStyle w:val="000000100000" w:firstRow="0" w:lastRow="0" w:firstColumn="0" w:lastColumn="0" w:oddVBand="0" w:evenVBand="0" w:oddHBand="1" w:evenHBand="0" w:firstRowFirstColumn="0" w:firstRowLastColumn="0" w:lastRowFirstColumn="0" w:lastRowLastColumn="0"/>
-            </w:pPr>
-          </w:p>
-        </w:tc>
-        <w:tc>
-          <w:tcPr>
-            <w:tcW w:w="3767" w:type="dxa"/>
-          </w:tcPr>
-          <w:p>
-            <w:pPr>
-              <w:cnfStyle w:val="000000100000" w:firstRow="0" w:lastRow="0" w:firstColumn="0" w:lastColumn="0" w:oddVBand="0" w:evenVBand="0" w:oddHBand="1" w:evenHBand="0" w:firstRowFirstColumn="0" w:firstRowLastColumn="0" w:lastRowFirstColumn="0" w:lastRowLastColumn="0"/>
-            </w:pPr>
-          </w:p>
-        </w:tc>
-      </w:tr>
-      <w:tr>
-        <w:tc>
-          <w:tcPr>
-            <w:cnfStyle w:val="001000000000" w:firstRow="0" w:lastRow="0" w:firstColumn="1" w:lastColumn="0" w:oddVBand="0" w:evenVBand="0" w:oddHBand="0" w:evenHBand="0" w:firstRowFirstColumn="0" w:firstRowLastColumn="0" w:lastRowFirstColumn="0" w:lastRowLastColumn="0"/>
-            <w:tcW w:w="713" w:type="dxa"/>
-          </w:tcPr>
-          <w:p/>
-        </w:tc>
-        <w:tc>
-          <w:tcPr>
-            <w:tcW w:w="4385" w:type="dxa"/>
-            <w:gridSpan w:val="2"/>
-          </w:tcPr>
-          <w:p>
-            <w:pPr>
-              <w:cnfStyle w:val="000000000000" w:firstRow="0" w:lastRow="0" w:firstColumn="0" w:lastColumn="0" w:oddVBand="0" w:evenVBand="0" w:oddHBand="0" w:evenHBand="0" w:firstRowFirstColumn="0" w:firstRowLastColumn="0" w:lastRowFirstColumn="0" w:lastRowLastColumn="0"/>
-            </w:pPr>
-          </w:p>
-        </w:tc>
-        <w:tc>
-          <w:tcPr>
-            <w:tcW w:w="5083" w:type="dxa"/>
-          </w:tcPr>
-          <w:p>
-            <w:pPr>
-              <w:cnfStyle w:val="000000000000" w:firstRow="0" w:lastRow="0" w:firstColumn="0" w:lastColumn="0" w:oddVBand="0" w:evenVBand="0" w:oddHBand="0" w:evenHBand="0" w:firstRowFirstColumn="0" w:firstRowLastColumn="0" w:lastRowFirstColumn="0" w:lastRowLastColumn="0"/>
-            </w:pPr>
-          </w:p>
-        </w:tc>
-        <w:tc>
-          <w:tcPr>
-            <w:tcW w:w="3767" w:type="dxa"/>
-          </w:tcPr>
-          <w:p>
-            <w:pPr>
-              <w:cnfStyle w:val="000000000000" w:firstRow="0" w:lastRow="0" w:firstColumn="0" w:lastColumn="0" w:oddVBand="0" w:evenVBand="0" w:oddHBand="0" w:evenHBand="0" w:firstRowFirstColumn="0" w:firstRowLastColumn="0" w:lastRowFirstColumn="0" w:lastRowLastColumn="0"/>
-            </w:pPr>
-          </w:p>
-        </w:tc>
-      </w:tr>
-      <w:tr>
-        <w:trPr>
-          <w:cnfStyle w:val="000000100000" w:firstRow="0" w:lastRow="0" w:firstColumn="0" w:lastColumn="0" w:oddVBand="0" w:evenVBand="0" w:oddHBand="1" w:evenHBand="0" w:firstRowFirstColumn="0" w:firstRowLastColumn="0" w:lastRowFirstColumn="0" w:lastRowLastColumn="0"/>
-        </w:trPr>
-        <w:tc>
-          <w:tcPr>
-            <w:cnfStyle w:val="001000000000" w:firstRow="0" w:lastRow="0" w:firstColumn="1" w:lastColumn="0" w:oddVBand="0" w:evenVBand="0" w:oddHBand="0" w:evenHBand="0" w:firstRowFirstColumn="0" w:firstRowLastColumn="0" w:lastRowFirstColumn="0" w:lastRowLastColumn="0"/>
-            <w:tcW w:w="713" w:type="dxa"/>
-          </w:tcPr>
-          <w:p/>
-        </w:tc>
-        <w:tc>
-          <w:tcPr>
-            <w:tcW w:w="4385" w:type="dxa"/>
-            <w:gridSpan w:val="2"/>
-          </w:tcPr>
-          <w:p>
-            <w:pPr>
-              <w:cnfStyle w:val="000000100000" w:firstRow="0" w:lastRow="0" w:firstColumn="0" w:lastColumn="0" w:oddVBand="0" w:evenVBand="0" w:oddHBand="1" w:evenHBand="0" w:firstRowFirstColumn="0" w:firstRowLastColumn="0" w:lastRowFirstColumn="0" w:lastRowLastColumn="0"/>
-            </w:pPr>
-          </w:p>
-        </w:tc>
-        <w:tc>
-          <w:tcPr>
-            <w:tcW w:w="5083" w:type="dxa"/>
-          </w:tcPr>
-          <w:p>
-            <w:pPr>
-              <w:cnfStyle w:val="000000100000" w:firstRow="0" w:lastRow="0" w:firstColumn="0" w:lastColumn="0" w:oddVBand="0" w:evenVBand="0" w:oddHBand="1" w:evenHBand="0" w:firstRowFirstColumn="0" w:firstRowLastColumn="0" w:lastRowFirstColumn="0" w:lastRowLastColumn="0"/>
-            </w:pPr>
-          </w:p>
-        </w:tc>
-        <w:tc>
-          <w:tcPr>
-            <w:tcW w:w="3767" w:type="dxa"/>
-          </w:tcPr>
-          <w:p>
-            <w:pPr>
-              <w:cnfStyle w:val="000000100000" w:firstRow="0" w:lastRow="0" w:firstColumn="0" w:lastColumn="0" w:oddVBand="0" w:evenVBand="0" w:oddHBand="1" w:evenHBand="0" w:firstRowFirstColumn="0" w:firstRowLastColumn="0" w:lastRowFirstColumn="0" w:lastRowLastColumn="0"/>
-            </w:pPr>
-          </w:p>
-        </w:tc>
-      </w:tr>
-      <w:tr>
-        <w:tc>
-          <w:tcPr>
-            <w:cnfStyle w:val="001000000000" w:firstRow="0" w:lastRow="0" w:firstColumn="1" w:lastColumn="0" w:oddVBand="0" w:evenVBand="0" w:oddHBand="0" w:evenHBand="0" w:firstRowFirstColumn="0" w:firstRowLastColumn="0" w:lastRowFirstColumn="0" w:lastRowLastColumn="0"/>
-            <w:tcW w:w="713" w:type="dxa"/>
-          </w:tcPr>
-          <w:p/>
-        </w:tc>
-        <w:tc>
-          <w:tcPr>
-            <w:tcW w:w="4385" w:type="dxa"/>
-            <w:gridSpan w:val="2"/>
-          </w:tcPr>
-          <w:p>
-            <w:pPr>
-              <w:cnfStyle w:val="000000000000" w:firstRow="0" w:lastRow="0" w:firstColumn="0" w:lastColumn="0" w:oddVBand="0" w:evenVBand="0" w:oddHBand="0" w:evenHBand="0" w:firstRowFirstColumn="0" w:firstRowLastColumn="0" w:lastRowFirstColumn="0" w:lastRowLastColumn="0"/>
-            </w:pPr>
-          </w:p>
-        </w:tc>
-        <w:tc>
-          <w:tcPr>
-            <w:tcW w:w="5083" w:type="dxa"/>
-          </w:tcPr>
-          <w:p>
-            <w:pPr>
-              <w:cnfStyle w:val="000000000000" w:firstRow="0" w:lastRow="0" w:firstColumn="0" w:lastColumn="0" w:oddVBand="0" w:evenVBand="0" w:oddHBand="0" w:evenHBand="0" w:firstRowFirstColumn="0" w:firstRowLastColumn="0" w:lastRowFirstColumn="0" w:lastRowLastColumn="0"/>
-            </w:pPr>
-          </w:p>
-        </w:tc>
-        <w:tc>
-          <w:tcPr>
-            <w:tcW w:w="3767" w:type="dxa"/>
-          </w:tcPr>
-          <w:p>
-            <w:pPr>
-              <w:cnfStyle w:val="000000000000" w:firstRow="0" w:lastRow="0" w:firstColumn="0" w:lastColumn="0" w:oddVBand="0" w:evenVBand="0" w:oddHBand="0" w:evenHBand="0" w:firstRowFirstColumn="0" w:firstRowLastColumn="0" w:lastRowFirstColumn="0" w:lastRowLastColumn="0"/>
-            </w:pPr>
-          </w:p>
-        </w:tc>
-      </w:tr>
-      <w:tr>
-        <w:trPr>
-          <w:cnfStyle w:val="000000100000" w:firstRow="0" w:lastRow="0" w:firstColumn="0" w:lastColumn="0" w:oddVBand="0" w:evenVBand="0" w:oddHBand="1" w:evenHBand="0" w:firstRowFirstColumn="0" w:firstRowLastColumn="0" w:lastRowFirstColumn="0" w:lastRowLastColumn="0"/>
-        </w:trPr>
-        <w:tc>
-          <w:tcPr>
-            <w:cnfStyle w:val="001000000000" w:firstRow="0" w:lastRow="0" w:firstColumn="1" w:lastColumn="0" w:oddVBand="0" w:evenVBand="0" w:oddHBand="0" w:evenHBand="0" w:firstRowFirstColumn="0" w:firstRowLastColumn="0" w:lastRowFirstColumn="0" w:lastRowLastColumn="0"/>
-            <w:tcW w:w="713" w:type="dxa"/>
-          </w:tcPr>
-          <w:p/>
-        </w:tc>
-        <w:tc>
-          <w:tcPr>
-            <w:tcW w:w="4385" w:type="dxa"/>
-            <w:gridSpan w:val="2"/>
-          </w:tcPr>
-          <w:p>
-            <w:pPr>
-              <w:cnfStyle w:val="000000100000" w:firstRow="0" w:lastRow="0" w:firstColumn="0" w:lastColumn="0" w:oddVBand="0" w:evenVBand="0" w:oddHBand="1" w:evenHBand="0" w:firstRowFirstColumn="0" w:firstRowLastColumn="0" w:lastRowFirstColumn="0" w:lastRowLastColumn="0"/>
-            </w:pPr>
-          </w:p>
-        </w:tc>
-        <w:tc>
-          <w:tcPr>
-            <w:tcW w:w="5083" w:type="dxa"/>
-          </w:tcPr>
-          <w:p>
-            <w:pPr>
-              <w:cnfStyle w:val="000000100000" w:firstRow="0" w:lastRow="0" w:firstColumn="0" w:lastColumn="0" w:oddVBand="0" w:evenVBand="0" w:oddHBand="1" w:evenHBand="0" w:firstRowFirstColumn="0" w:firstRowLastColumn="0" w:lastRowFirstColumn="0" w:lastRowLastColumn="0"/>
-            </w:pPr>
-          </w:p>
-        </w:tc>
-        <w:tc>
-          <w:tcPr>
-            <w:tcW w:w="3767" w:type="dxa"/>
-          </w:tcPr>
-          <w:p>
-            <w:pPr>
-              <w:cnfStyle w:val="000000100000" w:firstRow="0" w:lastRow="0" w:firstColumn="0" w:lastColumn="0" w:oddVBand="0" w:evenVBand="0" w:oddHBand="1" w:evenHBand="0" w:firstRowFirstColumn="0" w:firstRowLastColumn="0" w:lastRowFirstColumn="0" w:lastRowLastColumn="0"/>
-            </w:pPr>
-          </w:p>
-        </w:tc>
-      </w:tr>
-      <w:tr>
-        <w:tc>
-          <w:tcPr>
-            <w:cnfStyle w:val="001000000000" w:firstRow="0" w:lastRow="0" w:firstColumn="1" w:lastColumn="0" w:oddVBand="0" w:evenVBand="0" w:oddHBand="0" w:evenHBand="0" w:firstRowFirstColumn="0" w:firstRowLastColumn="0" w:lastRowFirstColumn="0" w:lastRowLastColumn="0"/>
-            <w:tcW w:w="713" w:type="dxa"/>
-          </w:tcPr>
-          <w:p/>
-        </w:tc>
-        <w:tc>
-          <w:tcPr>
-            <w:tcW w:w="4385" w:type="dxa"/>
-            <w:gridSpan w:val="2"/>
-          </w:tcPr>
-          <w:p>
-            <w:pPr>
-              <w:cnfStyle w:val="000000000000" w:firstRow="0" w:lastRow="0" w:firstColumn="0" w:lastColumn="0" w:oddVBand="0" w:evenVBand="0" w:oddHBand="0" w:evenHBand="0" w:firstRowFirstColumn="0" w:firstRowLastColumn="0" w:lastRowFirstColumn="0" w:lastRowLastColumn="0"/>
-            </w:pPr>
-          </w:p>
-        </w:tc>
-        <w:tc>
-          <w:tcPr>
-            <w:tcW w:w="5083" w:type="dxa"/>
-          </w:tcPr>
-          <w:p>
-            <w:pPr>
-              <w:cnfStyle w:val="000000000000" w:firstRow="0" w:lastRow="0" w:firstColumn="0" w:lastColumn="0" w:oddVBand="0" w:evenVBand="0" w:oddHBand="0" w:evenHBand="0" w:firstRowFirstColumn="0" w:firstRowLastColumn="0" w:lastRowFirstColumn="0" w:lastRowLastColumn="0"/>
-            </w:pPr>
-          </w:p>
-        </w:tc>
-        <w:tc>
-          <w:tcPr>
-            <w:tcW w:w="3767" w:type="dxa"/>
-          </w:tcPr>
-          <w:p>
-            <w:pPr>
-              <w:cnfStyle w:val="000000000000" w:firstRow="0" w:lastRow="0" w:firstColumn="0" w:lastColumn="0" w:oddVBand="0" w:evenVBand="0" w:oddHBand="0" w:evenHBand="0" w:firstRowFirstColumn="0" w:firstRowLastColumn="0" w:lastRowFirstColumn="0" w:lastRowLastColumn="0"/>
             </w:pPr>
           </w:p>
         </w:tc>
@@ -1093,14 +486,10 @@
           </w:tcPr>
           <w:p>
             <w:r>
-              <w:lastRenderedPageBreak/>
               <w:t>Test Case Id:</w:t>
             </w:r>
             <w:r>
-              <w:t xml:space="preserve"> 00</w:t>
-            </w:r>
-            <w:r>
-              <w:t>2</w:t>
+              <w:t xml:space="preserve"> 002</w:t>
             </w:r>
           </w:p>
           <w:p/>
@@ -1154,13 +543,7 @@
               <w:rPr>
                 <w:b w:val="0"/>
               </w:rPr>
-              <w:t xml:space="preserve"> </w:t>
-            </w:r>
-            <w:r>
-              <w:rPr>
-                <w:b w:val="0"/>
-              </w:rPr>
-              <w:t>Use Search Bar</w:t>
+              <w:t xml:space="preserve"> Use Search Bar</w:t>
             </w:r>
           </w:p>
           <w:p/>
@@ -1199,13 +582,7 @@
               <w:rPr>
                 <w:b w:val="0"/>
               </w:rPr>
-              <w:t xml:space="preserve">Amazon </w:t>
-            </w:r>
-            <w:r>
-              <w:rPr>
-                <w:b w:val="0"/>
-              </w:rPr>
-              <w:t>has a Search Bar to allow users to find a specific product. Test the search bar</w:t>
+              <w:t>Amazon has a Search Bar to allow users to find a specific product. Test the search bar</w:t>
             </w:r>
           </w:p>
           <w:p/>
@@ -1564,547 +941,6 @@
           <w:p>
             <w:pPr>
               <w:cnfStyle w:val="000000000000" w:firstRow="0" w:lastRow="0" w:firstColumn="0" w:lastColumn="0" w:oddVBand="0" w:evenVBand="0" w:oddHBand="0" w:evenHBand="0" w:firstRowFirstColumn="0" w:firstRowLastColumn="0" w:lastRowFirstColumn="0" w:lastRowLastColumn="0"/>
-            </w:pPr>
-          </w:p>
-        </w:tc>
-      </w:tr>
-      <w:tr>
-        <w:trPr>
-          <w:cnfStyle w:val="000000100000" w:firstRow="0" w:lastRow="0" w:firstColumn="0" w:lastColumn="0" w:oddVBand="0" w:evenVBand="0" w:oddHBand="1" w:evenHBand="0" w:firstRowFirstColumn="0" w:firstRowLastColumn="0" w:lastRowFirstColumn="0" w:lastRowLastColumn="0"/>
-        </w:trPr>
-        <w:tc>
-          <w:tcPr>
-            <w:cnfStyle w:val="001000000000" w:firstRow="0" w:lastRow="0" w:firstColumn="1" w:lastColumn="0" w:oddVBand="0" w:evenVBand="0" w:oddHBand="0" w:evenHBand="0" w:firstRowFirstColumn="0" w:firstRowLastColumn="0" w:lastRowFirstColumn="0" w:lastRowLastColumn="0"/>
-            <w:tcW w:w="713" w:type="dxa"/>
-          </w:tcPr>
-          <w:p/>
-        </w:tc>
-        <w:tc>
-          <w:tcPr>
-            <w:tcW w:w="4385" w:type="dxa"/>
-            <w:gridSpan w:val="2"/>
-          </w:tcPr>
-          <w:p>
-            <w:pPr>
-              <w:cnfStyle w:val="000000100000" w:firstRow="0" w:lastRow="0" w:firstColumn="0" w:lastColumn="0" w:oddVBand="0" w:evenVBand="0" w:oddHBand="1" w:evenHBand="0" w:firstRowFirstColumn="0" w:firstRowLastColumn="0" w:lastRowFirstColumn="0" w:lastRowLastColumn="0"/>
-            </w:pPr>
-          </w:p>
-        </w:tc>
-        <w:tc>
-          <w:tcPr>
-            <w:tcW w:w="5083" w:type="dxa"/>
-          </w:tcPr>
-          <w:p>
-            <w:pPr>
-              <w:cnfStyle w:val="000000100000" w:firstRow="0" w:lastRow="0" w:firstColumn="0" w:lastColumn="0" w:oddVBand="0" w:evenVBand="0" w:oddHBand="1" w:evenHBand="0" w:firstRowFirstColumn="0" w:firstRowLastColumn="0" w:lastRowFirstColumn="0" w:lastRowLastColumn="0"/>
-            </w:pPr>
-          </w:p>
-        </w:tc>
-        <w:tc>
-          <w:tcPr>
-            <w:tcW w:w="3767" w:type="dxa"/>
-          </w:tcPr>
-          <w:p>
-            <w:pPr>
-              <w:cnfStyle w:val="000000100000" w:firstRow="0" w:lastRow="0" w:firstColumn="0" w:lastColumn="0" w:oddVBand="0" w:evenVBand="0" w:oddHBand="1" w:evenHBand="0" w:firstRowFirstColumn="0" w:firstRowLastColumn="0" w:lastRowFirstColumn="0" w:lastRowLastColumn="0"/>
-            </w:pPr>
-          </w:p>
-        </w:tc>
-      </w:tr>
-      <w:tr>
-        <w:tc>
-          <w:tcPr>
-            <w:cnfStyle w:val="001000000000" w:firstRow="0" w:lastRow="0" w:firstColumn="1" w:lastColumn="0" w:oddVBand="0" w:evenVBand="0" w:oddHBand="0" w:evenHBand="0" w:firstRowFirstColumn="0" w:firstRowLastColumn="0" w:lastRowFirstColumn="0" w:lastRowLastColumn="0"/>
-            <w:tcW w:w="713" w:type="dxa"/>
-          </w:tcPr>
-          <w:p/>
-        </w:tc>
-        <w:tc>
-          <w:tcPr>
-            <w:tcW w:w="4385" w:type="dxa"/>
-            <w:gridSpan w:val="2"/>
-          </w:tcPr>
-          <w:p>
-            <w:pPr>
-              <w:cnfStyle w:val="000000000000" w:firstRow="0" w:lastRow="0" w:firstColumn="0" w:lastColumn="0" w:oddVBand="0" w:evenVBand="0" w:oddHBand="0" w:evenHBand="0" w:firstRowFirstColumn="0" w:firstRowLastColumn="0" w:lastRowFirstColumn="0" w:lastRowLastColumn="0"/>
-            </w:pPr>
-          </w:p>
-        </w:tc>
-        <w:tc>
-          <w:tcPr>
-            <w:tcW w:w="5083" w:type="dxa"/>
-          </w:tcPr>
-          <w:p>
-            <w:pPr>
-              <w:cnfStyle w:val="000000000000" w:firstRow="0" w:lastRow="0" w:firstColumn="0" w:lastColumn="0" w:oddVBand="0" w:evenVBand="0" w:oddHBand="0" w:evenHBand="0" w:firstRowFirstColumn="0" w:firstRowLastColumn="0" w:lastRowFirstColumn="0" w:lastRowLastColumn="0"/>
-            </w:pPr>
-          </w:p>
-        </w:tc>
-        <w:tc>
-          <w:tcPr>
-            <w:tcW w:w="3767" w:type="dxa"/>
-          </w:tcPr>
-          <w:p>
-            <w:pPr>
-              <w:cnfStyle w:val="000000000000" w:firstRow="0" w:lastRow="0" w:firstColumn="0" w:lastColumn="0" w:oddVBand="0" w:evenVBand="0" w:oddHBand="0" w:evenHBand="0" w:firstRowFirstColumn="0" w:firstRowLastColumn="0" w:lastRowFirstColumn="0" w:lastRowLastColumn="0"/>
-            </w:pPr>
-          </w:p>
-        </w:tc>
-      </w:tr>
-      <w:tr>
-        <w:trPr>
-          <w:cnfStyle w:val="000000100000" w:firstRow="0" w:lastRow="0" w:firstColumn="0" w:lastColumn="0" w:oddVBand="0" w:evenVBand="0" w:oddHBand="1" w:evenHBand="0" w:firstRowFirstColumn="0" w:firstRowLastColumn="0" w:lastRowFirstColumn="0" w:lastRowLastColumn="0"/>
-        </w:trPr>
-        <w:tc>
-          <w:tcPr>
-            <w:cnfStyle w:val="001000000000" w:firstRow="0" w:lastRow="0" w:firstColumn="1" w:lastColumn="0" w:oddVBand="0" w:evenVBand="0" w:oddHBand="0" w:evenHBand="0" w:firstRowFirstColumn="0" w:firstRowLastColumn="0" w:lastRowFirstColumn="0" w:lastRowLastColumn="0"/>
-            <w:tcW w:w="713" w:type="dxa"/>
-          </w:tcPr>
-          <w:p/>
-        </w:tc>
-        <w:tc>
-          <w:tcPr>
-            <w:tcW w:w="4385" w:type="dxa"/>
-            <w:gridSpan w:val="2"/>
-          </w:tcPr>
-          <w:p>
-            <w:pPr>
-              <w:cnfStyle w:val="000000100000" w:firstRow="0" w:lastRow="0" w:firstColumn="0" w:lastColumn="0" w:oddVBand="0" w:evenVBand="0" w:oddHBand="1" w:evenHBand="0" w:firstRowFirstColumn="0" w:firstRowLastColumn="0" w:lastRowFirstColumn="0" w:lastRowLastColumn="0"/>
-            </w:pPr>
-          </w:p>
-        </w:tc>
-        <w:tc>
-          <w:tcPr>
-            <w:tcW w:w="5083" w:type="dxa"/>
-          </w:tcPr>
-          <w:p>
-            <w:pPr>
-              <w:cnfStyle w:val="000000100000" w:firstRow="0" w:lastRow="0" w:firstColumn="0" w:lastColumn="0" w:oddVBand="0" w:evenVBand="0" w:oddHBand="1" w:evenHBand="0" w:firstRowFirstColumn="0" w:firstRowLastColumn="0" w:lastRowFirstColumn="0" w:lastRowLastColumn="0"/>
-            </w:pPr>
-          </w:p>
-        </w:tc>
-        <w:tc>
-          <w:tcPr>
-            <w:tcW w:w="3767" w:type="dxa"/>
-          </w:tcPr>
-          <w:p>
-            <w:pPr>
-              <w:cnfStyle w:val="000000100000" w:firstRow="0" w:lastRow="0" w:firstColumn="0" w:lastColumn="0" w:oddVBand="0" w:evenVBand="0" w:oddHBand="1" w:evenHBand="0" w:firstRowFirstColumn="0" w:firstRowLastColumn="0" w:lastRowFirstColumn="0" w:lastRowLastColumn="0"/>
-            </w:pPr>
-          </w:p>
-        </w:tc>
-      </w:tr>
-      <w:tr>
-        <w:tc>
-          <w:tcPr>
-            <w:cnfStyle w:val="001000000000" w:firstRow="0" w:lastRow="0" w:firstColumn="1" w:lastColumn="0" w:oddVBand="0" w:evenVBand="0" w:oddHBand="0" w:evenHBand="0" w:firstRowFirstColumn="0" w:firstRowLastColumn="0" w:lastRowFirstColumn="0" w:lastRowLastColumn="0"/>
-            <w:tcW w:w="713" w:type="dxa"/>
-          </w:tcPr>
-          <w:p/>
-        </w:tc>
-        <w:tc>
-          <w:tcPr>
-            <w:tcW w:w="4385" w:type="dxa"/>
-            <w:gridSpan w:val="2"/>
-          </w:tcPr>
-          <w:p>
-            <w:pPr>
-              <w:cnfStyle w:val="000000000000" w:firstRow="0" w:lastRow="0" w:firstColumn="0" w:lastColumn="0" w:oddVBand="0" w:evenVBand="0" w:oddHBand="0" w:evenHBand="0" w:firstRowFirstColumn="0" w:firstRowLastColumn="0" w:lastRowFirstColumn="0" w:lastRowLastColumn="0"/>
-            </w:pPr>
-          </w:p>
-        </w:tc>
-        <w:tc>
-          <w:tcPr>
-            <w:tcW w:w="5083" w:type="dxa"/>
-          </w:tcPr>
-          <w:p>
-            <w:pPr>
-              <w:cnfStyle w:val="000000000000" w:firstRow="0" w:lastRow="0" w:firstColumn="0" w:lastColumn="0" w:oddVBand="0" w:evenVBand="0" w:oddHBand="0" w:evenHBand="0" w:firstRowFirstColumn="0" w:firstRowLastColumn="0" w:lastRowFirstColumn="0" w:lastRowLastColumn="0"/>
-            </w:pPr>
-          </w:p>
-        </w:tc>
-        <w:tc>
-          <w:tcPr>
-            <w:tcW w:w="3767" w:type="dxa"/>
-          </w:tcPr>
-          <w:p>
-            <w:pPr>
-              <w:cnfStyle w:val="000000000000" w:firstRow="0" w:lastRow="0" w:firstColumn="0" w:lastColumn="0" w:oddVBand="0" w:evenVBand="0" w:oddHBand="0" w:evenHBand="0" w:firstRowFirstColumn="0" w:firstRowLastColumn="0" w:lastRowFirstColumn="0" w:lastRowLastColumn="0"/>
-            </w:pPr>
-          </w:p>
-        </w:tc>
-      </w:tr>
-      <w:tr>
-        <w:trPr>
-          <w:cnfStyle w:val="000000100000" w:firstRow="0" w:lastRow="0" w:firstColumn="0" w:lastColumn="0" w:oddVBand="0" w:evenVBand="0" w:oddHBand="1" w:evenHBand="0" w:firstRowFirstColumn="0" w:firstRowLastColumn="0" w:lastRowFirstColumn="0" w:lastRowLastColumn="0"/>
-        </w:trPr>
-        <w:tc>
-          <w:tcPr>
-            <w:cnfStyle w:val="001000000000" w:firstRow="0" w:lastRow="0" w:firstColumn="1" w:lastColumn="0" w:oddVBand="0" w:evenVBand="0" w:oddHBand="0" w:evenHBand="0" w:firstRowFirstColumn="0" w:firstRowLastColumn="0" w:lastRowFirstColumn="0" w:lastRowLastColumn="0"/>
-            <w:tcW w:w="713" w:type="dxa"/>
-          </w:tcPr>
-          <w:p/>
-        </w:tc>
-        <w:tc>
-          <w:tcPr>
-            <w:tcW w:w="4385" w:type="dxa"/>
-            <w:gridSpan w:val="2"/>
-          </w:tcPr>
-          <w:p>
-            <w:pPr>
-              <w:cnfStyle w:val="000000100000" w:firstRow="0" w:lastRow="0" w:firstColumn="0" w:lastColumn="0" w:oddVBand="0" w:evenVBand="0" w:oddHBand="1" w:evenHBand="0" w:firstRowFirstColumn="0" w:firstRowLastColumn="0" w:lastRowFirstColumn="0" w:lastRowLastColumn="0"/>
-            </w:pPr>
-          </w:p>
-        </w:tc>
-        <w:tc>
-          <w:tcPr>
-            <w:tcW w:w="5083" w:type="dxa"/>
-          </w:tcPr>
-          <w:p>
-            <w:pPr>
-              <w:cnfStyle w:val="000000100000" w:firstRow="0" w:lastRow="0" w:firstColumn="0" w:lastColumn="0" w:oddVBand="0" w:evenVBand="0" w:oddHBand="1" w:evenHBand="0" w:firstRowFirstColumn="0" w:firstRowLastColumn="0" w:lastRowFirstColumn="0" w:lastRowLastColumn="0"/>
-            </w:pPr>
-          </w:p>
-        </w:tc>
-        <w:tc>
-          <w:tcPr>
-            <w:tcW w:w="3767" w:type="dxa"/>
-          </w:tcPr>
-          <w:p>
-            <w:pPr>
-              <w:cnfStyle w:val="000000100000" w:firstRow="0" w:lastRow="0" w:firstColumn="0" w:lastColumn="0" w:oddVBand="0" w:evenVBand="0" w:oddHBand="1" w:evenHBand="0" w:firstRowFirstColumn="0" w:firstRowLastColumn="0" w:lastRowFirstColumn="0" w:lastRowLastColumn="0"/>
-            </w:pPr>
-          </w:p>
-        </w:tc>
-      </w:tr>
-      <w:tr>
-        <w:tc>
-          <w:tcPr>
-            <w:cnfStyle w:val="001000000000" w:firstRow="0" w:lastRow="0" w:firstColumn="1" w:lastColumn="0" w:oddVBand="0" w:evenVBand="0" w:oddHBand="0" w:evenHBand="0" w:firstRowFirstColumn="0" w:firstRowLastColumn="0" w:lastRowFirstColumn="0" w:lastRowLastColumn="0"/>
-            <w:tcW w:w="713" w:type="dxa"/>
-          </w:tcPr>
-          <w:p/>
-        </w:tc>
-        <w:tc>
-          <w:tcPr>
-            <w:tcW w:w="4385" w:type="dxa"/>
-            <w:gridSpan w:val="2"/>
-          </w:tcPr>
-          <w:p>
-            <w:pPr>
-              <w:cnfStyle w:val="000000000000" w:firstRow="0" w:lastRow="0" w:firstColumn="0" w:lastColumn="0" w:oddVBand="0" w:evenVBand="0" w:oddHBand="0" w:evenHBand="0" w:firstRowFirstColumn="0" w:firstRowLastColumn="0" w:lastRowFirstColumn="0" w:lastRowLastColumn="0"/>
-            </w:pPr>
-          </w:p>
-        </w:tc>
-        <w:tc>
-          <w:tcPr>
-            <w:tcW w:w="5083" w:type="dxa"/>
-          </w:tcPr>
-          <w:p>
-            <w:pPr>
-              <w:cnfStyle w:val="000000000000" w:firstRow="0" w:lastRow="0" w:firstColumn="0" w:lastColumn="0" w:oddVBand="0" w:evenVBand="0" w:oddHBand="0" w:evenHBand="0" w:firstRowFirstColumn="0" w:firstRowLastColumn="0" w:lastRowFirstColumn="0" w:lastRowLastColumn="0"/>
-            </w:pPr>
-          </w:p>
-        </w:tc>
-        <w:tc>
-          <w:tcPr>
-            <w:tcW w:w="3767" w:type="dxa"/>
-          </w:tcPr>
-          <w:p>
-            <w:pPr>
-              <w:cnfStyle w:val="000000000000" w:firstRow="0" w:lastRow="0" w:firstColumn="0" w:lastColumn="0" w:oddVBand="0" w:evenVBand="0" w:oddHBand="0" w:evenHBand="0" w:firstRowFirstColumn="0" w:firstRowLastColumn="0" w:lastRowFirstColumn="0" w:lastRowLastColumn="0"/>
-            </w:pPr>
-          </w:p>
-        </w:tc>
-      </w:tr>
-      <w:tr>
-        <w:trPr>
-          <w:cnfStyle w:val="000000100000" w:firstRow="0" w:lastRow="0" w:firstColumn="0" w:lastColumn="0" w:oddVBand="0" w:evenVBand="0" w:oddHBand="1" w:evenHBand="0" w:firstRowFirstColumn="0" w:firstRowLastColumn="0" w:lastRowFirstColumn="0" w:lastRowLastColumn="0"/>
-        </w:trPr>
-        <w:tc>
-          <w:tcPr>
-            <w:cnfStyle w:val="001000000000" w:firstRow="0" w:lastRow="0" w:firstColumn="1" w:lastColumn="0" w:oddVBand="0" w:evenVBand="0" w:oddHBand="0" w:evenHBand="0" w:firstRowFirstColumn="0" w:firstRowLastColumn="0" w:lastRowFirstColumn="0" w:lastRowLastColumn="0"/>
-            <w:tcW w:w="713" w:type="dxa"/>
-          </w:tcPr>
-          <w:p/>
-        </w:tc>
-        <w:tc>
-          <w:tcPr>
-            <w:tcW w:w="4385" w:type="dxa"/>
-            <w:gridSpan w:val="2"/>
-          </w:tcPr>
-          <w:p>
-            <w:pPr>
-              <w:cnfStyle w:val="000000100000" w:firstRow="0" w:lastRow="0" w:firstColumn="0" w:lastColumn="0" w:oddVBand="0" w:evenVBand="0" w:oddHBand="1" w:evenHBand="0" w:firstRowFirstColumn="0" w:firstRowLastColumn="0" w:lastRowFirstColumn="0" w:lastRowLastColumn="0"/>
-            </w:pPr>
-          </w:p>
-        </w:tc>
-        <w:tc>
-          <w:tcPr>
-            <w:tcW w:w="5083" w:type="dxa"/>
-          </w:tcPr>
-          <w:p>
-            <w:pPr>
-              <w:cnfStyle w:val="000000100000" w:firstRow="0" w:lastRow="0" w:firstColumn="0" w:lastColumn="0" w:oddVBand="0" w:evenVBand="0" w:oddHBand="1" w:evenHBand="0" w:firstRowFirstColumn="0" w:firstRowLastColumn="0" w:lastRowFirstColumn="0" w:lastRowLastColumn="0"/>
-            </w:pPr>
-          </w:p>
-        </w:tc>
-        <w:tc>
-          <w:tcPr>
-            <w:tcW w:w="3767" w:type="dxa"/>
-          </w:tcPr>
-          <w:p>
-            <w:pPr>
-              <w:cnfStyle w:val="000000100000" w:firstRow="0" w:lastRow="0" w:firstColumn="0" w:lastColumn="0" w:oddVBand="0" w:evenVBand="0" w:oddHBand="1" w:evenHBand="0" w:firstRowFirstColumn="0" w:firstRowLastColumn="0" w:lastRowFirstColumn="0" w:lastRowLastColumn="0"/>
-            </w:pPr>
-          </w:p>
-        </w:tc>
-      </w:tr>
-      <w:tr>
-        <w:tc>
-          <w:tcPr>
-            <w:cnfStyle w:val="001000000000" w:firstRow="0" w:lastRow="0" w:firstColumn="1" w:lastColumn="0" w:oddVBand="0" w:evenVBand="0" w:oddHBand="0" w:evenHBand="0" w:firstRowFirstColumn="0" w:firstRowLastColumn="0" w:lastRowFirstColumn="0" w:lastRowLastColumn="0"/>
-            <w:tcW w:w="713" w:type="dxa"/>
-          </w:tcPr>
-          <w:p/>
-        </w:tc>
-        <w:tc>
-          <w:tcPr>
-            <w:tcW w:w="4385" w:type="dxa"/>
-            <w:gridSpan w:val="2"/>
-          </w:tcPr>
-          <w:p>
-            <w:pPr>
-              <w:cnfStyle w:val="000000000000" w:firstRow="0" w:lastRow="0" w:firstColumn="0" w:lastColumn="0" w:oddVBand="0" w:evenVBand="0" w:oddHBand="0" w:evenHBand="0" w:firstRowFirstColumn="0" w:firstRowLastColumn="0" w:lastRowFirstColumn="0" w:lastRowLastColumn="0"/>
-            </w:pPr>
-          </w:p>
-        </w:tc>
-        <w:tc>
-          <w:tcPr>
-            <w:tcW w:w="5083" w:type="dxa"/>
-          </w:tcPr>
-          <w:p>
-            <w:pPr>
-              <w:cnfStyle w:val="000000000000" w:firstRow="0" w:lastRow="0" w:firstColumn="0" w:lastColumn="0" w:oddVBand="0" w:evenVBand="0" w:oddHBand="0" w:evenHBand="0" w:firstRowFirstColumn="0" w:firstRowLastColumn="0" w:lastRowFirstColumn="0" w:lastRowLastColumn="0"/>
-            </w:pPr>
-          </w:p>
-        </w:tc>
-        <w:tc>
-          <w:tcPr>
-            <w:tcW w:w="3767" w:type="dxa"/>
-          </w:tcPr>
-          <w:p>
-            <w:pPr>
-              <w:cnfStyle w:val="000000000000" w:firstRow="0" w:lastRow="0" w:firstColumn="0" w:lastColumn="0" w:oddVBand="0" w:evenVBand="0" w:oddHBand="0" w:evenHBand="0" w:firstRowFirstColumn="0" w:firstRowLastColumn="0" w:lastRowFirstColumn="0" w:lastRowLastColumn="0"/>
-            </w:pPr>
-          </w:p>
-        </w:tc>
-      </w:tr>
-      <w:tr>
-        <w:trPr>
-          <w:cnfStyle w:val="000000100000" w:firstRow="0" w:lastRow="0" w:firstColumn="0" w:lastColumn="0" w:oddVBand="0" w:evenVBand="0" w:oddHBand="1" w:evenHBand="0" w:firstRowFirstColumn="0" w:firstRowLastColumn="0" w:lastRowFirstColumn="0" w:lastRowLastColumn="0"/>
-        </w:trPr>
-        <w:tc>
-          <w:tcPr>
-            <w:cnfStyle w:val="001000000000" w:firstRow="0" w:lastRow="0" w:firstColumn="1" w:lastColumn="0" w:oddVBand="0" w:evenVBand="0" w:oddHBand="0" w:evenHBand="0" w:firstRowFirstColumn="0" w:firstRowLastColumn="0" w:lastRowFirstColumn="0" w:lastRowLastColumn="0"/>
-            <w:tcW w:w="713" w:type="dxa"/>
-          </w:tcPr>
-          <w:p/>
-        </w:tc>
-        <w:tc>
-          <w:tcPr>
-            <w:tcW w:w="4385" w:type="dxa"/>
-            <w:gridSpan w:val="2"/>
-          </w:tcPr>
-          <w:p>
-            <w:pPr>
-              <w:cnfStyle w:val="000000100000" w:firstRow="0" w:lastRow="0" w:firstColumn="0" w:lastColumn="0" w:oddVBand="0" w:evenVBand="0" w:oddHBand="1" w:evenHBand="0" w:firstRowFirstColumn="0" w:firstRowLastColumn="0" w:lastRowFirstColumn="0" w:lastRowLastColumn="0"/>
-            </w:pPr>
-          </w:p>
-        </w:tc>
-        <w:tc>
-          <w:tcPr>
-            <w:tcW w:w="5083" w:type="dxa"/>
-          </w:tcPr>
-          <w:p>
-            <w:pPr>
-              <w:cnfStyle w:val="000000100000" w:firstRow="0" w:lastRow="0" w:firstColumn="0" w:lastColumn="0" w:oddVBand="0" w:evenVBand="0" w:oddHBand="1" w:evenHBand="0" w:firstRowFirstColumn="0" w:firstRowLastColumn="0" w:lastRowFirstColumn="0" w:lastRowLastColumn="0"/>
-            </w:pPr>
-          </w:p>
-        </w:tc>
-        <w:tc>
-          <w:tcPr>
-            <w:tcW w:w="3767" w:type="dxa"/>
-          </w:tcPr>
-          <w:p>
-            <w:pPr>
-              <w:cnfStyle w:val="000000100000" w:firstRow="0" w:lastRow="0" w:firstColumn="0" w:lastColumn="0" w:oddVBand="0" w:evenVBand="0" w:oddHBand="1" w:evenHBand="0" w:firstRowFirstColumn="0" w:firstRowLastColumn="0" w:lastRowFirstColumn="0" w:lastRowLastColumn="0"/>
-            </w:pPr>
-          </w:p>
-        </w:tc>
-      </w:tr>
-      <w:tr>
-        <w:tc>
-          <w:tcPr>
-            <w:cnfStyle w:val="001000000000" w:firstRow="0" w:lastRow="0" w:firstColumn="1" w:lastColumn="0" w:oddVBand="0" w:evenVBand="0" w:oddHBand="0" w:evenHBand="0" w:firstRowFirstColumn="0" w:firstRowLastColumn="0" w:lastRowFirstColumn="0" w:lastRowLastColumn="0"/>
-            <w:tcW w:w="713" w:type="dxa"/>
-          </w:tcPr>
-          <w:p/>
-        </w:tc>
-        <w:tc>
-          <w:tcPr>
-            <w:tcW w:w="4385" w:type="dxa"/>
-            <w:gridSpan w:val="2"/>
-          </w:tcPr>
-          <w:p>
-            <w:pPr>
-              <w:cnfStyle w:val="000000000000" w:firstRow="0" w:lastRow="0" w:firstColumn="0" w:lastColumn="0" w:oddVBand="0" w:evenVBand="0" w:oddHBand="0" w:evenHBand="0" w:firstRowFirstColumn="0" w:firstRowLastColumn="0" w:lastRowFirstColumn="0" w:lastRowLastColumn="0"/>
-            </w:pPr>
-          </w:p>
-        </w:tc>
-        <w:tc>
-          <w:tcPr>
-            <w:tcW w:w="5083" w:type="dxa"/>
-          </w:tcPr>
-          <w:p>
-            <w:pPr>
-              <w:cnfStyle w:val="000000000000" w:firstRow="0" w:lastRow="0" w:firstColumn="0" w:lastColumn="0" w:oddVBand="0" w:evenVBand="0" w:oddHBand="0" w:evenHBand="0" w:firstRowFirstColumn="0" w:firstRowLastColumn="0" w:lastRowFirstColumn="0" w:lastRowLastColumn="0"/>
-            </w:pPr>
-          </w:p>
-        </w:tc>
-        <w:tc>
-          <w:tcPr>
-            <w:tcW w:w="3767" w:type="dxa"/>
-          </w:tcPr>
-          <w:p>
-            <w:pPr>
-              <w:cnfStyle w:val="000000000000" w:firstRow="0" w:lastRow="0" w:firstColumn="0" w:lastColumn="0" w:oddVBand="0" w:evenVBand="0" w:oddHBand="0" w:evenHBand="0" w:firstRowFirstColumn="0" w:firstRowLastColumn="0" w:lastRowFirstColumn="0" w:lastRowLastColumn="0"/>
-            </w:pPr>
-          </w:p>
-        </w:tc>
-      </w:tr>
-      <w:tr>
-        <w:trPr>
-          <w:cnfStyle w:val="000000100000" w:firstRow="0" w:lastRow="0" w:firstColumn="0" w:lastColumn="0" w:oddVBand="0" w:evenVBand="0" w:oddHBand="1" w:evenHBand="0" w:firstRowFirstColumn="0" w:firstRowLastColumn="0" w:lastRowFirstColumn="0" w:lastRowLastColumn="0"/>
-        </w:trPr>
-        <w:tc>
-          <w:tcPr>
-            <w:cnfStyle w:val="001000000000" w:firstRow="0" w:lastRow="0" w:firstColumn="1" w:lastColumn="0" w:oddVBand="0" w:evenVBand="0" w:oddHBand="0" w:evenHBand="0" w:firstRowFirstColumn="0" w:firstRowLastColumn="0" w:lastRowFirstColumn="0" w:lastRowLastColumn="0"/>
-            <w:tcW w:w="713" w:type="dxa"/>
-          </w:tcPr>
-          <w:p/>
-        </w:tc>
-        <w:tc>
-          <w:tcPr>
-            <w:tcW w:w="4385" w:type="dxa"/>
-            <w:gridSpan w:val="2"/>
-          </w:tcPr>
-          <w:p>
-            <w:pPr>
-              <w:cnfStyle w:val="000000100000" w:firstRow="0" w:lastRow="0" w:firstColumn="0" w:lastColumn="0" w:oddVBand="0" w:evenVBand="0" w:oddHBand="1" w:evenHBand="0" w:firstRowFirstColumn="0" w:firstRowLastColumn="0" w:lastRowFirstColumn="0" w:lastRowLastColumn="0"/>
-            </w:pPr>
-          </w:p>
-        </w:tc>
-        <w:tc>
-          <w:tcPr>
-            <w:tcW w:w="5083" w:type="dxa"/>
-          </w:tcPr>
-          <w:p>
-            <w:pPr>
-              <w:cnfStyle w:val="000000100000" w:firstRow="0" w:lastRow="0" w:firstColumn="0" w:lastColumn="0" w:oddVBand="0" w:evenVBand="0" w:oddHBand="1" w:evenHBand="0" w:firstRowFirstColumn="0" w:firstRowLastColumn="0" w:lastRowFirstColumn="0" w:lastRowLastColumn="0"/>
-            </w:pPr>
-          </w:p>
-        </w:tc>
-        <w:tc>
-          <w:tcPr>
-            <w:tcW w:w="3767" w:type="dxa"/>
-          </w:tcPr>
-          <w:p>
-            <w:pPr>
-              <w:cnfStyle w:val="000000100000" w:firstRow="0" w:lastRow="0" w:firstColumn="0" w:lastColumn="0" w:oddVBand="0" w:evenVBand="0" w:oddHBand="1" w:evenHBand="0" w:firstRowFirstColumn="0" w:firstRowLastColumn="0" w:lastRowFirstColumn="0" w:lastRowLastColumn="0"/>
-            </w:pPr>
-          </w:p>
-        </w:tc>
-      </w:tr>
-      <w:tr>
-        <w:tc>
-          <w:tcPr>
-            <w:cnfStyle w:val="001000000000" w:firstRow="0" w:lastRow="0" w:firstColumn="1" w:lastColumn="0" w:oddVBand="0" w:evenVBand="0" w:oddHBand="0" w:evenHBand="0" w:firstRowFirstColumn="0" w:firstRowLastColumn="0" w:lastRowFirstColumn="0" w:lastRowLastColumn="0"/>
-            <w:tcW w:w="713" w:type="dxa"/>
-          </w:tcPr>
-          <w:p/>
-        </w:tc>
-        <w:tc>
-          <w:tcPr>
-            <w:tcW w:w="4385" w:type="dxa"/>
-            <w:gridSpan w:val="2"/>
-          </w:tcPr>
-          <w:p>
-            <w:pPr>
-              <w:cnfStyle w:val="000000000000" w:firstRow="0" w:lastRow="0" w:firstColumn="0" w:lastColumn="0" w:oddVBand="0" w:evenVBand="0" w:oddHBand="0" w:evenHBand="0" w:firstRowFirstColumn="0" w:firstRowLastColumn="0" w:lastRowFirstColumn="0" w:lastRowLastColumn="0"/>
-            </w:pPr>
-          </w:p>
-        </w:tc>
-        <w:tc>
-          <w:tcPr>
-            <w:tcW w:w="5083" w:type="dxa"/>
-          </w:tcPr>
-          <w:p>
-            <w:pPr>
-              <w:cnfStyle w:val="000000000000" w:firstRow="0" w:lastRow="0" w:firstColumn="0" w:lastColumn="0" w:oddVBand="0" w:evenVBand="0" w:oddHBand="0" w:evenHBand="0" w:firstRowFirstColumn="0" w:firstRowLastColumn="0" w:lastRowFirstColumn="0" w:lastRowLastColumn="0"/>
-            </w:pPr>
-          </w:p>
-        </w:tc>
-        <w:tc>
-          <w:tcPr>
-            <w:tcW w:w="3767" w:type="dxa"/>
-          </w:tcPr>
-          <w:p>
-            <w:pPr>
-              <w:cnfStyle w:val="000000000000" w:firstRow="0" w:lastRow="0" w:firstColumn="0" w:lastColumn="0" w:oddVBand="0" w:evenVBand="0" w:oddHBand="0" w:evenHBand="0" w:firstRowFirstColumn="0" w:firstRowLastColumn="0" w:lastRowFirstColumn="0" w:lastRowLastColumn="0"/>
-            </w:pPr>
-          </w:p>
-        </w:tc>
-      </w:tr>
-      <w:tr>
-        <w:trPr>
-          <w:cnfStyle w:val="000000100000" w:firstRow="0" w:lastRow="0" w:firstColumn="0" w:lastColumn="0" w:oddVBand="0" w:evenVBand="0" w:oddHBand="1" w:evenHBand="0" w:firstRowFirstColumn="0" w:firstRowLastColumn="0" w:lastRowFirstColumn="0" w:lastRowLastColumn="0"/>
-        </w:trPr>
-        <w:tc>
-          <w:tcPr>
-            <w:cnfStyle w:val="001000000000" w:firstRow="0" w:lastRow="0" w:firstColumn="1" w:lastColumn="0" w:oddVBand="0" w:evenVBand="0" w:oddHBand="0" w:evenHBand="0" w:firstRowFirstColumn="0" w:firstRowLastColumn="0" w:lastRowFirstColumn="0" w:lastRowLastColumn="0"/>
-            <w:tcW w:w="713" w:type="dxa"/>
-          </w:tcPr>
-          <w:p/>
-        </w:tc>
-        <w:tc>
-          <w:tcPr>
-            <w:tcW w:w="4385" w:type="dxa"/>
-            <w:gridSpan w:val="2"/>
-          </w:tcPr>
-          <w:p>
-            <w:pPr>
-              <w:cnfStyle w:val="000000100000" w:firstRow="0" w:lastRow="0" w:firstColumn="0" w:lastColumn="0" w:oddVBand="0" w:evenVBand="0" w:oddHBand="1" w:evenHBand="0" w:firstRowFirstColumn="0" w:firstRowLastColumn="0" w:lastRowFirstColumn="0" w:lastRowLastColumn="0"/>
-            </w:pPr>
-          </w:p>
-        </w:tc>
-        <w:tc>
-          <w:tcPr>
-            <w:tcW w:w="5083" w:type="dxa"/>
-          </w:tcPr>
-          <w:p>
-            <w:pPr>
-              <w:cnfStyle w:val="000000100000" w:firstRow="0" w:lastRow="0" w:firstColumn="0" w:lastColumn="0" w:oddVBand="0" w:evenVBand="0" w:oddHBand="1" w:evenHBand="0" w:firstRowFirstColumn="0" w:firstRowLastColumn="0" w:lastRowFirstColumn="0" w:lastRowLastColumn="0"/>
-            </w:pPr>
-          </w:p>
-        </w:tc>
-        <w:tc>
-          <w:tcPr>
-            <w:tcW w:w="3767" w:type="dxa"/>
-          </w:tcPr>
-          <w:p>
-            <w:pPr>
-              <w:cnfStyle w:val="000000100000" w:firstRow="0" w:lastRow="0" w:firstColumn="0" w:lastColumn="0" w:oddVBand="0" w:evenVBand="0" w:oddHBand="1" w:evenHBand="0" w:firstRowFirstColumn="0" w:firstRowLastColumn="0" w:lastRowFirstColumn="0" w:lastRowLastColumn="0"/>
             </w:pPr>
           </w:p>
         </w:tc>
@@ -2142,10 +978,7 @@
               <w:t>Test Case Id:</w:t>
             </w:r>
             <w:r>
-              <w:t xml:space="preserve"> 00</w:t>
-            </w:r>
-            <w:r>
-              <w:t>3</w:t>
+              <w:t xml:space="preserve"> 003</w:t>
             </w:r>
           </w:p>
           <w:p/>
@@ -2871,10 +1704,7 @@
               <w:t>Test Case Id:</w:t>
             </w:r>
             <w:r>
-              <w:t xml:space="preserve"> 00</w:t>
-            </w:r>
-            <w:r>
-              <w:t>4</w:t>
+              <w:t xml:space="preserve"> 004</w:t>
             </w:r>
           </w:p>
           <w:p/>
@@ -3158,10 +1988,7 @@
               <w:cnfStyle w:val="000000100000" w:firstRow="0" w:lastRow="0" w:firstColumn="0" w:lastColumn="0" w:oddVBand="0" w:evenVBand="0" w:oddHBand="1" w:evenHBand="0" w:firstRowFirstColumn="0" w:firstRowLastColumn="0" w:lastRowFirstColumn="0" w:lastRowLastColumn="0"/>
             </w:pPr>
             <w:r>
-              <w:t>Click on Navbar Item</w:t>
-            </w:r>
-            <w:r>
-              <w:t xml:space="preserve"> ‘Books’</w:t>
+              <w:t>Click on Navbar Item ‘Books’</w:t>
             </w:r>
           </w:p>
         </w:tc>
@@ -3582,10 +2409,7 @@
               <w:t>Test Case Id:</w:t>
             </w:r>
             <w:r>
-              <w:t xml:space="preserve"> 00</w:t>
-            </w:r>
-            <w:r>
-              <w:t>5</w:t>
+              <w:t xml:space="preserve"> 005</w:t>
             </w:r>
           </w:p>
           <w:p/>
@@ -3822,10 +2646,7 @@
               <w:cnfStyle w:val="000000000000" w:firstRow="0" w:lastRow="0" w:firstColumn="0" w:lastColumn="0" w:oddVBand="0" w:evenVBand="0" w:oddHBand="0" w:evenHBand="0" w:firstRowFirstColumn="0" w:firstRowLastColumn="0" w:lastRowFirstColumn="0" w:lastRowLastColumn="0"/>
             </w:pPr>
             <w:r>
-              <w:t xml:space="preserve">Select </w:t>
-            </w:r>
-            <w:r>
-              <w:t>Dropdown next to Textbox</w:t>
+              <w:t>Select Dropdown next to Textbox</w:t>
             </w:r>
           </w:p>
         </w:tc>
@@ -4100,10 +2921,7 @@
               <w:t>Test Case Id:</w:t>
             </w:r>
             <w:r>
-              <w:t xml:space="preserve"> 00</w:t>
-            </w:r>
-            <w:r>
-              <w:t>6</w:t>
+              <w:t xml:space="preserve"> 006</w:t>
             </w:r>
           </w:p>
           <w:p/>
@@ -4456,13 +3274,7 @@
               <w:cnfStyle w:val="000000000000" w:firstRow="0" w:lastRow="0" w:firstColumn="0" w:lastColumn="0" w:oddVBand="0" w:evenVBand="0" w:oddHBand="0" w:evenHBand="0" w:firstRowFirstColumn="0" w:firstRowLastColumn="0" w:lastRowFirstColumn="0" w:lastRowLastColumn="0"/>
             </w:pPr>
             <w:r>
-              <w:t xml:space="preserve">Taken to Page for </w:t>
-            </w:r>
-            <w:r>
-              <w:t xml:space="preserve">Specific </w:t>
-            </w:r>
-            <w:r>
-              <w:t>Product</w:t>
+              <w:t>Taken to Page for Specific Product</w:t>
             </w:r>
           </w:p>
         </w:tc>
@@ -4560,10 +3372,7 @@
               <w:t>Test Case Id:</w:t>
             </w:r>
             <w:r>
-              <w:t xml:space="preserve"> 00</w:t>
-            </w:r>
-            <w:r>
-              <w:t>7</w:t>
+              <w:t xml:space="preserve"> 007</w:t>
             </w:r>
           </w:p>
           <w:p/>
@@ -5117,10 +3926,7 @@
               <w:t>Test Case Id:</w:t>
             </w:r>
             <w:r>
-              <w:t xml:space="preserve"> 00</w:t>
-            </w:r>
-            <w:r>
-              <w:t>8</w:t>
+              <w:t xml:space="preserve"> 008</w:t>
             </w:r>
           </w:p>
           <w:p/>

</xml_diff>